<commit_message>
add column to row
</commit_message>
<xml_diff>
--- a/officeDoc.docx
+++ b/officeDoc.docx
@@ -827,11 +827,11 @@
         </w:rPr>
       </w:pPr>
       <w:bookmarkStart w:id="0" w:name="_Toc261695782"/>
-      <w:bookmarkStart w:id="1" w:name="_Toc295291030"/>
-      <w:bookmarkStart w:id="2" w:name="_Toc262064942"/>
-      <w:bookmarkStart w:id="3" w:name="_Toc261695909"/>
-      <w:bookmarkStart w:id="4" w:name="_Toc295497817"/>
-      <w:bookmarkStart w:id="5" w:name="_Toc261112287"/>
+      <w:bookmarkStart w:id="1" w:name="_Toc261112287"/>
+      <w:bookmarkStart w:id="2" w:name="_Toc295497817"/>
+      <w:bookmarkStart w:id="3" w:name="_Toc262064942"/>
+      <w:bookmarkStart w:id="4" w:name="_Toc295291030"/>
+      <w:bookmarkStart w:id="5" w:name="_Toc261695909"/>
       <w:r>
         <w:rPr>
           <w:rFonts w:hint="eastAsia" w:ascii="微软雅黑" w:hAnsi="微软雅黑"/>
@@ -1729,21 +1729,7 @@
           <w:rFonts w:ascii="Times New Roman" w:hAnsi="Times New Roman" w:eastAsia="微软雅黑"/>
           <w:b w:val="0"/>
         </w:rPr>
-        <w:t>wps</w:t>
-      </w:r>
-      <w:r>
-        <w:rPr>
-          <w:rFonts w:ascii="Times New Roman" w:hAnsi="Times New Roman" w:eastAsia="微软雅黑"/>
-          <w:b w:val="0"/>
-        </w:rPr>
-        <w:t>文档</w:t>
-      </w:r>
-      <w:r>
-        <w:rPr>
-          <w:rFonts w:ascii="Times New Roman" w:hAnsi="Times New Roman" w:eastAsia="微软雅黑"/>
-          <w:b w:val="0"/>
-        </w:rPr>
-        <w:t>xlsx</w:t>
+        <w:t>wps文档xlsx</w:t>
       </w:r>
     </w:p>
     <w:p>
@@ -1768,15 +1754,7 @@
           <w:sz w:val="30"/>
           <w:szCs w:val="30"/>
         </w:rPr>
-        <w:t>wps表格</w:t>
-      </w:r>
-      <w:r>
-        <w:rPr>
-          <w:b w:val="0"/>
-          <w:sz w:val="30"/>
-          <w:szCs w:val="30"/>
-        </w:rPr>
-        <w:t>常见问题</w:t>
+        <w:t>wps表格常见问题</w:t>
       </w:r>
     </w:p>
     <w:p>
@@ -1816,6 +1794,7 @@
       </w:r>
     </w:p>
     <w:p>
+      <w:pPr/>
       <w:r>
         <w:rPr>
           <w:b w:val="0"/>
@@ -1932,14 +1911,7 @@
           <w:rFonts w:ascii="Times New Roman" w:hAnsi="Times New Roman" w:eastAsia="微软雅黑"/>
           <w:b w:val="0"/>
         </w:rPr>
-        <w:t>如何</w:t>
-      </w:r>
-      <w:r>
-        <w:rPr>
-          <w:rFonts w:ascii="Times New Roman" w:hAnsi="Times New Roman" w:eastAsia="微软雅黑"/>
-          <w:b w:val="0"/>
-        </w:rPr>
-        <w:t>按列递增顺序显示</w:t>
+        <w:t>如何按列递增顺序显示</w:t>
       </w:r>
     </w:p>
     <w:p>
@@ -2052,6 +2024,7 @@
       </w:r>
     </w:p>
     <w:p>
+      <w:pPr/>
       <w:r>
         <w:rPr>
           <w:b w:val="0"/>
@@ -2062,6 +2035,7 @@
       </w:r>
     </w:p>
     <w:p>
+      <w:pPr/>
       <w:r>
         <w:drawing>
           <wp:inline distT="0" distB="0" distL="114300" distR="114300">
@@ -2108,11 +2082,13 @@
       </w:r>
     </w:p>
     <w:p>
+      <w:pPr/>
       <w:r>
         <w:t>S2，左边可以选择范围，比如选择A2：A1500列</w:t>
       </w:r>
     </w:p>
     <w:p>
+      <w:pPr/>
       <w:r>
         <w:drawing>
           <wp:inline distT="0" distB="0" distL="114300" distR="114300">
@@ -2159,6 +2135,7 @@
       </w:r>
     </w:p>
     <w:p>
+      <w:pPr/>
       <w:r>
         <w:t>S3，按住Ctrl+D按键，就会达到全部生效的结果，指定区域全部格式化。</w:t>
       </w:r>
@@ -2212,6 +2189,7 @@
       </w:r>
     </w:p>
     <w:p>
+      <w:pPr/>
       <w:r>
         <w:rPr>
           <w:b w:val="0"/>
@@ -2297,6 +2275,7 @@
       </w:r>
     </w:p>
     <w:p>
+      <w:pPr/>
       <w:r>
         <w:rPr>
           <w:b w:val="0"/>
@@ -2479,14 +2458,7 @@
           <w:rFonts w:ascii="Times New Roman" w:hAnsi="Times New Roman" w:eastAsia="微软雅黑"/>
           <w:b w:val="0"/>
         </w:rPr>
-        <w:t>如何实现</w:t>
-      </w:r>
-      <w:r>
-        <w:rPr>
-          <w:rFonts w:ascii="Times New Roman" w:hAnsi="Times New Roman" w:eastAsia="微软雅黑"/>
-          <w:b w:val="0"/>
-        </w:rPr>
-        <w:t>隔列取值</w:t>
+        <w:t>如何实现隔列取值</w:t>
       </w:r>
     </w:p>
     <w:p>
@@ -2522,17 +2494,22 @@
           <w:rFonts w:ascii="Times New Roman" w:hAnsi="Times New Roman" w:eastAsia="微软雅黑"/>
           <w:b w:val="0"/>
         </w:rPr>
-        <w:t>如何</w:t>
+        <w:t>如何把一列数据</w:t>
       </w:r>
       <w:r>
         <w:rPr>
           <w:rFonts w:ascii="Times New Roman" w:hAnsi="Times New Roman" w:eastAsia="微软雅黑"/>
           <w:b w:val="0"/>
         </w:rPr>
-        <w:t>把一列数据写道1行上</w:t>
-      </w:r>
-      <w:bookmarkStart w:id="10" w:name="_GoBack"/>
-      <w:bookmarkEnd w:id="10"/>
+        <w:t>写入一</w:t>
+      </w:r>
+      <w:r>
+        <w:rPr>
+          <w:rFonts w:ascii="Times New Roman" w:hAnsi="Times New Roman" w:eastAsia="微软雅黑"/>
+          <w:b w:val="0"/>
+        </w:rPr>
+        <w:t>行上</w:t>
+      </w:r>
     </w:p>
     <w:p>
       <w:pPr/>
@@ -2566,6 +2543,258 @@
           <w:szCs w:val="24"/>
         </w:rPr>
         <w:t>问题</w:t>
+      </w:r>
+    </w:p>
+    <w:p/>
+    <w:p>
+      <w:pPr>
+        <w:pStyle w:val="6"/>
+        <w:numPr>
+          <w:ilvl w:val="3"/>
+          <w:numId w:val="1"/>
+        </w:numPr>
+        <w:adjustRightInd w:val="0"/>
+        <w:snapToGrid w:val="0"/>
+        <w:spacing w:before="0" w:after="0" w:line="240" w:lineRule="auto"/>
+        <w:rPr>
+          <w:b w:val="0"/>
+          <w:sz w:val="24"/>
+          <w:szCs w:val="24"/>
+        </w:rPr>
+      </w:pPr>
+      <w:r>
+        <w:rPr>
+          <w:b w:val="0"/>
+          <w:sz w:val="24"/>
+          <w:szCs w:val="24"/>
+        </w:rPr>
+        <w:t>解决办法</w:t>
+      </w:r>
+    </w:p>
+    <w:p>
+      <w:pPr>
+        <w:rPr>
+          <w:b w:val="0"/>
+          <w:sz w:val="24"/>
+          <w:szCs w:val="24"/>
+        </w:rPr>
+      </w:pPr>
+      <w:r>
+        <w:rPr>
+          <w:b w:val="0"/>
+          <w:sz w:val="24"/>
+          <w:szCs w:val="24"/>
+        </w:rPr>
+        <w:t>巧用COLUMN()这个列值，</w:t>
+      </w:r>
+    </w:p>
+    <w:p>
+      <w:pPr>
+        <w:rPr>
+          <w:b w:val="0"/>
+          <w:sz w:val="24"/>
+          <w:szCs w:val="24"/>
+        </w:rPr>
+      </w:pPr>
+      <w:r>
+        <w:rPr>
+          <w:b w:val="0"/>
+          <w:sz w:val="24"/>
+          <w:szCs w:val="24"/>
+        </w:rPr>
+        <w:t>S1：y1=COLUMN(AG9) 表示当前坐标处于第多少列，很明显它处理33列</w:t>
+      </w:r>
+    </w:p>
+    <w:p>
+      <w:pPr>
+        <w:rPr>
+          <w:b w:val="0"/>
+          <w:sz w:val="24"/>
+          <w:szCs w:val="24"/>
+        </w:rPr>
+      </w:pPr>
+      <w:r>
+        <w:rPr>
+          <w:b w:val="0"/>
+          <w:sz w:val="24"/>
+          <w:szCs w:val="24"/>
+        </w:rPr>
+        <w:t>S2：这个列值y2=y1-31，得到数值2</w:t>
+      </w:r>
+    </w:p>
+    <w:p>
+      <w:pPr>
+        <w:rPr>
+          <w:b w:val="0"/>
+          <w:sz w:val="24"/>
+          <w:szCs w:val="24"/>
+        </w:rPr>
+      </w:pPr>
+      <w:r>
+        <w:rPr>
+          <w:b w:val="0"/>
+          <w:sz w:val="24"/>
+          <w:szCs w:val="24"/>
+        </w:rPr>
+        <w:t>S3：“G” &amp; y2实际就是表示 ”G2“的意思。</w:t>
+      </w:r>
+    </w:p>
+    <w:p>
+      <w:pPr>
+        <w:rPr>
+          <w:b w:val="0"/>
+          <w:sz w:val="24"/>
+          <w:szCs w:val="24"/>
+        </w:rPr>
+      </w:pPr>
+      <w:r>
+        <w:rPr>
+          <w:b w:val="0"/>
+          <w:sz w:val="24"/>
+          <w:szCs w:val="24"/>
+        </w:rPr>
+        <w:t>S4：INDIRECT(G2)，就表示对G2坐标，取它的值。</w:t>
+      </w:r>
+    </w:p>
+    <w:p>
+      <w:pPr>
+        <w:rPr>
+          <w:b w:val="0"/>
+          <w:sz w:val="24"/>
+          <w:szCs w:val="24"/>
+        </w:rPr>
+      </w:pPr>
+      <w:r>
+        <w:rPr>
+          <w:b w:val="0"/>
+          <w:sz w:val="24"/>
+          <w:szCs w:val="24"/>
+        </w:rPr>
+        <w:t>S5：这种方法设置好后，横向拉，就保证了数据横向写入一行。</w:t>
+      </w:r>
+    </w:p>
+    <w:p>
+      <w:pPr>
+        <w:rPr>
+          <w:b w:val="0"/>
+          <w:sz w:val="24"/>
+          <w:szCs w:val="24"/>
+        </w:rPr>
+      </w:pPr>
+      <w:r>
+        <w:rPr>
+          <w:b w:val="0"/>
+          <w:sz w:val="24"/>
+          <w:szCs w:val="24"/>
+        </w:rPr>
+        <w:t>S6：完毕</w:t>
+      </w:r>
+    </w:p>
+    <w:p>
+      <w:pPr>
+        <w:rPr>
+          <w:b w:val="0"/>
+          <w:sz w:val="24"/>
+          <w:szCs w:val="24"/>
+        </w:rPr>
+      </w:pPr>
+      <w:r>
+        <w:rPr>
+          <w:b w:val="0"/>
+          <w:sz w:val="24"/>
+          <w:szCs w:val="24"/>
+        </w:rPr>
+        <w:t>Why？因为当你横向拉的时候，COLUMN(x)这个值会横向递增+1哦，</w:t>
+      </w:r>
+    </w:p>
+    <w:p>
+      <w:pPr>
+        <w:rPr>
+          <w:b w:val="0"/>
+          <w:sz w:val="24"/>
+          <w:szCs w:val="24"/>
+        </w:rPr>
+      </w:pPr>
+      <w:r>
+        <w:rPr>
+          <w:b w:val="0"/>
+          <w:sz w:val="24"/>
+          <w:szCs w:val="24"/>
+        </w:rPr>
+        <w:t>利用这个关系，把它转成纵向取值，就可得到我们想要的结果哦。</w:t>
+      </w:r>
+      <w:bookmarkStart w:id="10" w:name="_GoBack"/>
+      <w:bookmarkEnd w:id="10"/>
+    </w:p>
+    <w:p>
+      <w:pPr>
+        <w:rPr>
+          <w:b w:val="0"/>
+          <w:sz w:val="24"/>
+          <w:szCs w:val="24"/>
+        </w:rPr>
+      </w:pPr>
+    </w:p>
+    <w:p>
+      <w:pPr>
+        <w:rPr>
+          <w:b w:val="0"/>
+          <w:sz w:val="24"/>
+          <w:szCs w:val="24"/>
+        </w:rPr>
+      </w:pPr>
+    </w:p>
+    <w:p>
+      <w:pPr>
+        <w:rPr>
+          <w:b w:val="0"/>
+          <w:sz w:val="24"/>
+          <w:szCs w:val="24"/>
+        </w:rPr>
+      </w:pPr>
+      <w:r>
+        <w:drawing>
+          <wp:inline distT="0" distB="0" distL="114300" distR="114300">
+            <wp:extent cx="5270500" cy="2084070"/>
+            <wp:effectExtent l="0" t="0" r="6350" b="11430"/>
+            <wp:docPr id="5" name="图片 5"/>
+            <wp:cNvGraphicFramePr>
+              <a:graphicFrameLocks xmlns:a="http://schemas.openxmlformats.org/drawingml/2006/main" noChangeAspect="1"/>
+            </wp:cNvGraphicFramePr>
+            <a:graphic xmlns:a="http://schemas.openxmlformats.org/drawingml/2006/main">
+              <a:graphicData uri="http://schemas.openxmlformats.org/drawingml/2006/picture">
+                <pic:pic xmlns:pic="http://schemas.openxmlformats.org/drawingml/2006/picture">
+                  <pic:nvPicPr>
+                    <pic:cNvPr id="5" name="图片 5"/>
+                    <pic:cNvPicPr>
+                      <a:picLocks noChangeAspect="1"/>
+                    </pic:cNvPicPr>
+                  </pic:nvPicPr>
+                  <pic:blipFill>
+                    <a:blip r:embed="rId14"/>
+                    <a:stretch>
+                      <a:fillRect/>
+                    </a:stretch>
+                  </pic:blipFill>
+                  <pic:spPr>
+                    <a:xfrm>
+                      <a:off x="0" y="0"/>
+                      <a:ext cx="5270500" cy="2084070"/>
+                    </a:xfrm>
+                    <a:prstGeom prst="rect">
+                      <a:avLst/>
+                    </a:prstGeom>
+                    <a:noFill/>
+                    <a:ln w="9525">
+                      <a:noFill/>
+                      <a:miter/>
+                    </a:ln>
+                  </pic:spPr>
+                </pic:pic>
+              </a:graphicData>
+            </a:graphic>
+          </wp:inline>
+        </w:drawing>
       </w:r>
     </w:p>
     <w:p>

</xml_diff>